<commit_message>
Enhance title generation guidelines and documentation
- Added clarity rules to improve task title generation, emphasizing modifier placement, avoiding noun chains, and clarifying actions on objects.
- Updated the title generation methodology document to include cross-category validation results, showcasing the effectiveness of the prompt across various categories.
- Introduced new batch processing instructions for generating titles at scale, optimizing the workflow for efficiency.
</commit_message>
<xml_diff>
--- a/scripts/task-titles/results/dec-15/title_generation_methodology.docx
+++ b/scripts/task-titles/results/dec-15/title_generation_methodology.docx
@@ -18,7 +18,12 @@
     </w:p>
     <w:p>
       <w:r>
-        <w:t>Batch Size: 40 tasks (Build &amp; Dependency Management category)</w:t>
+        <w:t>Initial Batch: 40 tasks (Build &amp; Dependency Management category)</w:t>
+      </w:r>
+    </w:p>
+    <w:p>
+      <w:r>
+        <w:t>Cross-Category Validation: 45 tasks (5 per category × 9 categories)</w:t>
       </w:r>
     </w:p>
     <w:p>
@@ -39,7 +44,7 @@
         <w:pStyle w:val="Heading2"/>
       </w:pPr>
       <w:r>
-        <w:t>Results</w:t>
+        <w:t>Initial Results (Build &amp; Dependency Management)</w:t>
       </w:r>
     </w:p>
     <w:tbl>
@@ -184,242 +189,23 @@
     </w:tbl>
     <w:p>
       <w:pPr>
-        <w:pStyle w:val="Heading2"/>
+        <w:pStyle w:val="Heading1"/>
       </w:pPr>
       <w:r>
-        <w:t>Key Learnings</w:t>
+        <w:t>Cross-Category Validation</w:t>
       </w:r>
     </w:p>
     <w:p>
       <w:r>
-        <w:t>1. Include key technologies explicitly - "Cargo Workspace" not "Rust Workspace"</w:t>
-      </w:r>
-    </w:p>
-    <w:p>
-      <w:r>
-        <w:t>2. Use precise terminology - "CMake-based C Shared Library" not "CMake Shared Library"</w:t>
-      </w:r>
-    </w:p>
-    <w:p>
-      <w:r>
-        <w:t>3. Accuracy &gt; Brevity - Complex tasks warrant 12-18 word titles</w:t>
-      </w:r>
-    </w:p>
-    <w:p>
-      <w:r>
-        <w:t>4. Evaluator should focus on substance - Don't nitpick style, flag genuine ambiguities</w:t>
+        <w:t>To ensure the prompt generalizes well, we tested on 45 tasks (5 from each of 9 categories).</w:t>
       </w:r>
     </w:p>
     <w:p>
       <w:pPr>
-        <w:pStyle w:val="Heading1"/>
+        <w:pStyle w:val="Heading2"/>
       </w:pPr>
       <w:r>
-        <w:t>Generation Prompt (GPT-5)</w:t>
-      </w:r>
-    </w:p>
-    <w:p>
-      <w:r>
-        <w:t>Used in generate_titles.py:</w:t>
-      </w:r>
-    </w:p>
-    <w:p>
-      <w:pPr>
-        <w:pStyle w:val="NoSpacing"/>
-      </w:pPr>
-      <w:r>
-        <w:rPr>
-          <w:rFonts w:ascii="Courier New" w:hAnsi="Courier New"/>
-          <w:sz w:val="18"/>
-        </w:rPr>
-        <w:t>You are a technical writing assistant specializing in creating clear, action-driven titles for TerminalBench coding challenges.</w:t>
-        <w:br/>
-        <w:br/>
-        <w:t>Context:</w:t>
-        <w:br/>
-        <w:t>TerminalBench is a platform that presents engineering tasks requiring terminal/CLI proficiency and practical coding skills.</w:t>
-        <w:br/>
-        <w:br/>
-        <w:t>Title Requirements:</w:t>
-        <w:br/>
-        <w:br/>
-        <w:t>Structure - Titles must be:</w:t>
-        <w:br/>
-        <w:t>1. Action-driven - Start with a strong verb</w:t>
-        <w:br/>
-        <w:t>2. Direct - Immediately clear about what's being built</w:t>
-        <w:br/>
-        <w:t>3. Descriptive - Include enough technical detail</w:t>
-        <w:br/>
-        <w:br/>
-        <w:t>Style Guidelines:</w:t>
-        <w:br/>
-        <w:t>- Length: 4-10 words typically (can go longer for complex tasks)</w:t>
-        <w:br/>
-        <w:t>- Tone: Professional and technical</w:t>
-        <w:br/>
-        <w:t>- Specificity: Include key technologies when relevant</w:t>
-        <w:br/>
-        <w:br/>
-        <w:t>Strong action verbs:</w:t>
-        <w:br/>
-        <w:t>- Build, Implement, Create, Develop</w:t>
-        <w:br/>
-        <w:t>- Debug, Fix, Diagnose, Troubleshoot</w:t>
-        <w:br/>
-        <w:t>- Configure, Setup, Deploy</w:t>
-        <w:br/>
-        <w:t>- Cross-Compile, Vendor</w:t>
-        <w:br/>
-        <w:br/>
-        <w:t>CRITICAL Technology Rules:</w:t>
-        <w:br/>
-        <w:t>- Use "Cargo" not "Rust" for build tasks</w:t>
-        <w:br/>
-        <w:t>- Include compiler name when relevant (e.g., "Clang ftime-trace")</w:t>
-        <w:br/>
-        <w:t>- Include language when specific (e.g., "CMake C Shared Library")</w:t>
-        <w:br/>
-        <w:t>- Use full target triples (x86_64-unknown-linux-musl)</w:t>
-        <w:br/>
-        <w:t>- Include "Multi-Module" or "Workspace" when required</w:t>
-        <w:br/>
-        <w:br/>
-        <w:t>Correct Terminology:</w:t>
-        <w:br/>
-        <w:t>- SemVer (not "Semver")</w:t>
-        <w:br/>
-        <w:t>- Peer Dependency (not "PeerDependency")</w:t>
-        <w:br/>
-        <w:t>- Kotlin DSL (not "KTS")</w:t>
-        <w:br/>
-        <w:t>- JDK 8/17 (with space)</w:t>
-        <w:br/>
-        <w:t>- Crate names lowercase: "serde and serde_json"</w:t>
-        <w:br/>
-        <w:br/>
-        <w:t>Formatting Rules:</w:t>
-        <w:br/>
-        <w:t>- Avoid slash-separated lists - use commas</w:t>
-        <w:br/>
-        <w:t>- Avoid vague "with X, Y, Z" - use explicit actions</w:t>
-        <w:br/>
-        <w:t>- Include necessary prepositions</w:t>
-        <w:br/>
-        <w:t>- Use "CMake-based" not "CMake X"</w:t>
-        <w:br/>
-        <w:br/>
-        <w:t>Scope Accuracy:</w:t>
-        <w:br/>
-        <w:t>- If "Fix and Harden" → include both verbs</w:t>
-        <w:br/>
-        <w:t>- If "build script" → don't call it "Pipeline"</w:t>
-        <w:br/>
-        <w:t>- Include scope qualifiers when specified</w:t>
-      </w:r>
-    </w:p>
-    <w:p>
-      <w:pPr>
-        <w:pStyle w:val="Heading1"/>
-      </w:pPr>
-      <w:r>
-        <w:t>Evaluation Prompt (LLM-as-a-Judge, GPT-5)</w:t>
-      </w:r>
-    </w:p>
-    <w:p>
-      <w:r>
-        <w:t>Used in evaluate_titles.py:</w:t>
-      </w:r>
-    </w:p>
-    <w:p>
-      <w:pPr>
-        <w:pStyle w:val="NoSpacing"/>
-      </w:pPr>
-      <w:r>
-        <w:rPr>
-          <w:rFonts w:ascii="Courier New" w:hAnsi="Courier New"/>
-          <w:sz w:val="18"/>
-        </w:rPr>
-        <w:t>You are a technical writing reviewer for TerminalBench.</w:t>
-        <w:br/>
-        <w:br/>
-        <w:t>What Makes a Good Title:</w:t>
-        <w:br/>
-        <w:t>- Action-driven: Starts with a strong verb</w:t>
-        <w:br/>
-        <w:t>- Clear scope: Immediately obvious what task involves</w:t>
-        <w:br/>
-        <w:t>- Specific: Includes key technologies</w:t>
-        <w:br/>
-        <w:t>- Accurate: Reflects what description asks for</w:t>
-        <w:br/>
-        <w:br/>
-        <w:t>Evaluation Philosophy:</w:t>
-        <w:br/>
-        <w:t>- Be lenient on style, strict on substance</w:t>
-        <w:br/>
-        <w:t>- Focus on whether title WORKS, not whether it's PERFECT</w:t>
-        <w:br/>
-        <w:t>- Minor phrasing preferences are NOT issues worth flagging</w:t>
-        <w:br/>
-        <w:br/>
-        <w:t>Length Guidelines:</w:t>
-        <w:br/>
-        <w:t>- Complex tasks: up to 18-20 words acceptable</w:t>
-        <w:br/>
-        <w:t>- Accuracy &gt; Brevity</w:t>
-        <w:br/>
-        <w:t>- Only flag if &gt;25 words</w:t>
-        <w:br/>
-        <w:br/>
-        <w:t>DO NOT FLAG (mark as "ok"):</w:t>
-        <w:br/>
-        <w:t>- "CMake-based" vs "CMake" - all acceptable</w:t>
-        <w:br/>
-        <w:t>- "Clang ftime-trace" vs "clang -ftime-trace" - both ok</w:t>
-        <w:br/>
-        <w:t>- Minor word order preferences</w:t>
-        <w:br/>
-        <w:t>- Missing secondary details</w:t>
-        <w:br/>
-        <w:t>- Capitalization variations</w:t>
-        <w:br/>
-        <w:br/>
-        <w:t>MUST FIX (flag as "fail"):</w:t>
-        <w:br/>
-        <w:t>- Missing action verb</w:t>
-        <w:br/>
-        <w:t>- Completely misrepresents task</w:t>
-        <w:br/>
-        <w:t>- Too vague (e.g., "Networking Task")</w:t>
-        <w:br/>
-        <w:t>- Academic framing ("Learn about...")</w:t>
-        <w:br/>
-        <w:br/>
-        <w:t>SHOULD IMPROVE (flag as "needs_work"):</w:t>
-        <w:br/>
-        <w:t>- Egregiously long (&gt;25 words)</w:t>
-        <w:br/>
-        <w:t>- Missing PRIMARY technology</w:t>
-        <w:br/>
-        <w:t>- Genuinely confusing or ambiguous</w:t>
-        <w:br/>
-        <w:br/>
-        <w:t>ACCEPTABLE (flag as "ok"):</w:t>
-        <w:br/>
-        <w:t>- Captures core task and key technologies</w:t>
-        <w:br/>
-        <w:t>- Minor stylistic preferences only</w:t>
-        <w:br/>
-        <w:t>- Longer titles for complex scope</w:t>
-      </w:r>
-    </w:p>
-    <w:p>
-      <w:pPr>
-        <w:pStyle w:val="Heading1"/>
-      </w:pPr>
-      <w:r>
-        <w:t>Final v2 Results (90% Pass Rate)</w:t>
+        <w:t>Results</w:t>
       </w:r>
     </w:p>
     <w:tbl>
@@ -482,7 +268,7 @@
           </w:tcPr>
           <w:p>
             <w:r>
-              <w:t>36</w:t>
+              <w:t>37</w:t>
             </w:r>
           </w:p>
         </w:tc>
@@ -492,7 +278,7 @@
           </w:tcPr>
           <w:p>
             <w:r>
-              <w:t>90.0%</w:t>
+              <w:t>82.2%</w:t>
             </w:r>
           </w:p>
         </w:tc>
@@ -514,7 +300,7 @@
           </w:tcPr>
           <w:p>
             <w:r>
-              <w:t>4</w:t>
+              <w:t>8</w:t>
             </w:r>
           </w:p>
         </w:tc>
@@ -524,7 +310,7 @@
           </w:tcPr>
           <w:p>
             <w:r>
-              <w:t>10.0%</w:t>
+              <w:t>17.8%</w:t>
             </w:r>
           </w:p>
         </w:tc>
@@ -567,27 +353,473 @@
         <w:pStyle w:val="Heading2"/>
       </w:pPr>
       <w:r>
-        <w:t>The 4 Flagged Titles (Genuine Ambiguities)</w:t>
+        <w:t>By Category</w:t>
+      </w:r>
+    </w:p>
+    <w:tbl>
+      <w:tblPr>
+        <w:tblStyle w:val="TableGrid"/>
+        <w:tblW w:type="auto" w:w="0"/>
+        <w:tblLook w:firstColumn="1" w:firstRow="1" w:lastColumn="0" w:lastRow="0" w:noHBand="0" w:noVBand="1" w:val="04A0"/>
+      </w:tblPr>
+      <w:tblGrid>
+        <w:gridCol w:w="2160"/>
+        <w:gridCol w:w="2160"/>
+        <w:gridCol w:w="2160"/>
+        <w:gridCol w:w="2160"/>
+      </w:tblGrid>
+      <w:tr>
+        <w:tc>
+          <w:tcPr>
+            <w:tcW w:type="dxa" w:w="2160"/>
+          </w:tcPr>
+          <w:p>
+            <w:r>
+              <w:t>Category</w:t>
+            </w:r>
+          </w:p>
+        </w:tc>
+        <w:tc>
+          <w:tcPr>
+            <w:tcW w:type="dxa" w:w="2160"/>
+          </w:tcPr>
+          <w:p>
+            <w:r>
+              <w:t>OK</w:t>
+            </w:r>
+          </w:p>
+        </w:tc>
+        <w:tc>
+          <w:tcPr>
+            <w:tcW w:type="dxa" w:w="2160"/>
+          </w:tcPr>
+          <w:p>
+            <w:r>
+              <w:t>Flagged</w:t>
+            </w:r>
+          </w:p>
+        </w:tc>
+        <w:tc>
+          <w:tcPr>
+            <w:tcW w:type="dxa" w:w="2160"/>
+          </w:tcPr>
+          <w:p>
+            <w:r>
+              <w:t>Notes</w:t>
+            </w:r>
+          </w:p>
+        </w:tc>
+      </w:tr>
+      <w:tr>
+        <w:tc>
+          <w:tcPr>
+            <w:tcW w:type="dxa" w:w="2160"/>
+          </w:tcPr>
+          <w:p>
+            <w:r>
+              <w:t>Build &amp; Dependency Management</w:t>
+            </w:r>
+          </w:p>
+        </w:tc>
+        <w:tc>
+          <w:tcPr>
+            <w:tcW w:type="dxa" w:w="2160"/>
+          </w:tcPr>
+          <w:p>
+            <w:r>
+              <w:t>3/5</w:t>
+            </w:r>
+          </w:p>
+        </w:tc>
+        <w:tc>
+          <w:tcPr>
+            <w:tcW w:type="dxa" w:w="2160"/>
+          </w:tcPr>
+          <w:p>
+            <w:r>
+              <w:t>2</w:t>
+            </w:r>
+          </w:p>
+        </w:tc>
+        <w:tc>
+          <w:tcPr>
+            <w:tcW w:type="dxa" w:w="2160"/>
+          </w:tcPr>
+          <w:p>
+            <w:r>
+              <w:t>Debian naming, pkg-config</w:t>
+            </w:r>
+          </w:p>
+        </w:tc>
+      </w:tr>
+      <w:tr>
+        <w:tc>
+          <w:tcPr>
+            <w:tcW w:type="dxa" w:w="2160"/>
+          </w:tcPr>
+          <w:p>
+            <w:r>
+              <w:t>Data Processing &amp; Scripting</w:t>
+            </w:r>
+          </w:p>
+        </w:tc>
+        <w:tc>
+          <w:tcPr>
+            <w:tcW w:type="dxa" w:w="2160"/>
+          </w:tcPr>
+          <w:p>
+            <w:r>
+              <w:t>3/5</w:t>
+            </w:r>
+          </w:p>
+        </w:tc>
+        <w:tc>
+          <w:tcPr>
+            <w:tcW w:type="dxa" w:w="2160"/>
+          </w:tcPr>
+          <w:p>
+            <w:r>
+              <w:t>2</w:t>
+            </w:r>
+          </w:p>
+        </w:tc>
+        <w:tc>
+          <w:tcPr>
+            <w:tcW w:type="dxa" w:w="2160"/>
+          </w:tcPr>
+          <w:p>
+            <w:r>
+              <w:t>Ambiguous phrasing</w:t>
+            </w:r>
+          </w:p>
+        </w:tc>
+      </w:tr>
+      <w:tr>
+        <w:tc>
+          <w:tcPr>
+            <w:tcW w:type="dxa" w:w="2160"/>
+          </w:tcPr>
+          <w:p>
+            <w:r>
+              <w:t>Debugging &amp; Troubleshooting</w:t>
+            </w:r>
+          </w:p>
+        </w:tc>
+        <w:tc>
+          <w:tcPr>
+            <w:tcW w:type="dxa" w:w="2160"/>
+          </w:tcPr>
+          <w:p>
+            <w:r>
+              <w:t>4/5</w:t>
+            </w:r>
+          </w:p>
+        </w:tc>
+        <w:tc>
+          <w:tcPr>
+            <w:tcW w:type="dxa" w:w="2160"/>
+          </w:tcPr>
+          <w:p>
+            <w:r>
+              <w:t>1</w:t>
+            </w:r>
+          </w:p>
+        </w:tc>
+        <w:tc>
+          <w:tcPr>
+            <w:tcW w:type="dxa" w:w="2160"/>
+          </w:tcPr>
+          <w:p>
+            <w:r>
+              <w:t>Toolchain clarity</w:t>
+            </w:r>
+          </w:p>
+        </w:tc>
+      </w:tr>
+      <w:tr>
+        <w:tc>
+          <w:tcPr>
+            <w:tcW w:type="dxa" w:w="2160"/>
+          </w:tcPr>
+          <w:p>
+            <w:r>
+              <w:t>Interactive Challenges &amp; Games</w:t>
+            </w:r>
+          </w:p>
+        </w:tc>
+        <w:tc>
+          <w:tcPr>
+            <w:tcW w:type="dxa" w:w="2160"/>
+          </w:tcPr>
+          <w:p>
+            <w:r>
+              <w:t>5/5</w:t>
+            </w:r>
+          </w:p>
+        </w:tc>
+        <w:tc>
+          <w:tcPr>
+            <w:tcW w:type="dxa" w:w="2160"/>
+          </w:tcPr>
+          <w:p>
+            <w:r>
+              <w:t>0</w:t>
+            </w:r>
+          </w:p>
+        </w:tc>
+        <w:tc>
+          <w:tcPr>
+            <w:tcW w:type="dxa" w:w="2160"/>
+          </w:tcPr>
+          <w:p>
+            <w:r>
+              <w:t>✓ Perfect</w:t>
+            </w:r>
+          </w:p>
+        </w:tc>
+      </w:tr>
+      <w:tr>
+        <w:tc>
+          <w:tcPr>
+            <w:tcW w:type="dxa" w:w="2160"/>
+          </w:tcPr>
+          <w:p>
+            <w:r>
+              <w:t>Machine Learning &amp; AI</w:t>
+            </w:r>
+          </w:p>
+        </w:tc>
+        <w:tc>
+          <w:tcPr>
+            <w:tcW w:type="dxa" w:w="2160"/>
+          </w:tcPr>
+          <w:p>
+            <w:r>
+              <w:t>5/5</w:t>
+            </w:r>
+          </w:p>
+        </w:tc>
+        <w:tc>
+          <w:tcPr>
+            <w:tcW w:type="dxa" w:w="2160"/>
+          </w:tcPr>
+          <w:p>
+            <w:r>
+              <w:t>0</w:t>
+            </w:r>
+          </w:p>
+        </w:tc>
+        <w:tc>
+          <w:tcPr>
+            <w:tcW w:type="dxa" w:w="2160"/>
+          </w:tcPr>
+          <w:p>
+            <w:r>
+              <w:t>✓ Perfect</w:t>
+            </w:r>
+          </w:p>
+        </w:tc>
+      </w:tr>
+      <w:tr>
+        <w:tc>
+          <w:tcPr>
+            <w:tcW w:type="dxa" w:w="2160"/>
+          </w:tcPr>
+          <w:p>
+            <w:r>
+              <w:t>Scientific Computing &amp; Analysis</w:t>
+            </w:r>
+          </w:p>
+        </w:tc>
+        <w:tc>
+          <w:tcPr>
+            <w:tcW w:type="dxa" w:w="2160"/>
+          </w:tcPr>
+          <w:p>
+            <w:r>
+              <w:t>5/5</w:t>
+            </w:r>
+          </w:p>
+        </w:tc>
+        <w:tc>
+          <w:tcPr>
+            <w:tcW w:type="dxa" w:w="2160"/>
+          </w:tcPr>
+          <w:p>
+            <w:r>
+              <w:t>0</w:t>
+            </w:r>
+          </w:p>
+        </w:tc>
+        <w:tc>
+          <w:tcPr>
+            <w:tcW w:type="dxa" w:w="2160"/>
+          </w:tcPr>
+          <w:p>
+            <w:r>
+              <w:t>✓ Perfect</w:t>
+            </w:r>
+          </w:p>
+        </w:tc>
+      </w:tr>
+      <w:tr>
+        <w:tc>
+          <w:tcPr>
+            <w:tcW w:type="dxa" w:w="2160"/>
+          </w:tcPr>
+          <w:p>
+            <w:r>
+              <w:t>Security &amp; Cryptography</w:t>
+            </w:r>
+          </w:p>
+        </w:tc>
+        <w:tc>
+          <w:tcPr>
+            <w:tcW w:type="dxa" w:w="2160"/>
+          </w:tcPr>
+          <w:p>
+            <w:r>
+              <w:t>4/5</w:t>
+            </w:r>
+          </w:p>
+        </w:tc>
+        <w:tc>
+          <w:tcPr>
+            <w:tcW w:type="dxa" w:w="2160"/>
+          </w:tcPr>
+          <w:p>
+            <w:r>
+              <w:t>1</w:t>
+            </w:r>
+          </w:p>
+        </w:tc>
+        <w:tc>
+          <w:tcPr>
+            <w:tcW w:type="dxa" w:w="2160"/>
+          </w:tcPr>
+          <w:p>
+            <w:r>
+              <w:t>Auditor scope</w:t>
+            </w:r>
+          </w:p>
+        </w:tc>
+      </w:tr>
+      <w:tr>
+        <w:tc>
+          <w:tcPr>
+            <w:tcW w:type="dxa" w:w="2160"/>
+          </w:tcPr>
+          <w:p>
+            <w:r>
+              <w:t>Software Engineering &amp; Dev</w:t>
+            </w:r>
+          </w:p>
+        </w:tc>
+        <w:tc>
+          <w:tcPr>
+            <w:tcW w:type="dxa" w:w="2160"/>
+          </w:tcPr>
+          <w:p>
+            <w:r>
+              <w:t>4/5</w:t>
+            </w:r>
+          </w:p>
+        </w:tc>
+        <w:tc>
+          <w:tcPr>
+            <w:tcW w:type="dxa" w:w="2160"/>
+          </w:tcPr>
+          <w:p>
+            <w:r>
+              <w:t>1</w:t>
+            </w:r>
+          </w:p>
+        </w:tc>
+        <w:tc>
+          <w:tcPr>
+            <w:tcW w:type="dxa" w:w="2160"/>
+          </w:tcPr>
+          <w:p>
+            <w:r>
+              <w:t>Feature conflation</w:t>
+            </w:r>
+          </w:p>
+        </w:tc>
+      </w:tr>
+      <w:tr>
+        <w:tc>
+          <w:tcPr>
+            <w:tcW w:type="dxa" w:w="2160"/>
+          </w:tcPr>
+          <w:p>
+            <w:r>
+              <w:t>System Setup &amp; Configuration</w:t>
+            </w:r>
+          </w:p>
+        </w:tc>
+        <w:tc>
+          <w:tcPr>
+            <w:tcW w:type="dxa" w:w="2160"/>
+          </w:tcPr>
+          <w:p>
+            <w:r>
+              <w:t>4/5</w:t>
+            </w:r>
+          </w:p>
+        </w:tc>
+        <w:tc>
+          <w:tcPr>
+            <w:tcW w:type="dxa" w:w="2160"/>
+          </w:tcPr>
+          <w:p>
+            <w:r>
+              <w:t>1</w:t>
+            </w:r>
+          </w:p>
+        </w:tc>
+        <w:tc>
+          <w:tcPr>
+            <w:tcW w:type="dxa" w:w="2160"/>
+          </w:tcPr>
+          <w:p>
+            <w:r>
+              <w:t>Preposition</w:t>
+            </w:r>
+          </w:p>
+        </w:tc>
+      </w:tr>
+    </w:tbl>
+    <w:p>
+      <w:pPr>
+        <w:pStyle w:val="Heading2"/>
+      </w:pPr>
+      <w:r>
+        <w:t>Key Learnings</w:t>
       </w:r>
     </w:p>
     <w:p>
       <w:r>
-        <w:t>1. "Benchmark CMake-based C++ Ninja Builds..." - Ambiguous whether JSON report is from ftime-trace or separate summary</w:t>
+        <w:t>1. Include key technologies explicitly - "Cargo Workspace" not "Rust Workspace"</w:t>
       </w:r>
     </w:p>
     <w:p>
       <w:r>
-        <w:t>2. "Repair CMake-based libvector.so.3..." - "Export Set" could be confused with CMake export sets</w:t>
+        <w:t>2. Use precise terminology - "CMake-based C Shared Library"</w:t>
       </w:r>
     </w:p>
     <w:p>
       <w:r>
-        <w:t>3. "Implement a Go CI Release Pipeline..." - Could be read as pipeline written in Go</w:t>
+        <w:t>3. Accuracy &gt; Brevity - Complex tasks warrant 12-18 word titles</w:t>
       </w:r>
     </w:p>
     <w:p>
       <w:r>
-        <w:t>4. "Configure Multi-Module Gradle Kotlin DSL..." - "Local Maven Builds" sounds like Maven is build tool</w:t>
+        <w:t>4. Evaluator should focus on substance - Flag genuine ambiguities only</w:t>
+      </w:r>
+    </w:p>
+    <w:p>
+      <w:r>
+        <w:t>5. Prompt generalizes well - 0 failures across all 9 categories</w:t>
       </w:r>
     </w:p>
     <w:p>
@@ -608,6 +840,7 @@
         <w:t>python3 generate_titles.py --input tasks_export.csv --output tasks_with_titles.csv</w:t>
       </w:r>
     </w:p>
+    <w:p/>
     <w:p>
       <w:r>
         <w:t>Evaluate Titles:</w:t>
@@ -616,6 +849,32 @@
     <w:p>
       <w:r>
         <w:t>python3 evaluate_titles.py --input tasks_with_titles.csv --report evaluation_report.md</w:t>
+      </w:r>
+    </w:p>
+    <w:p/>
+    <w:p>
+      <w:r>
+        <w:t>Batch API (50% cheaper):</w:t>
+      </w:r>
+    </w:p>
+    <w:p>
+      <w:r>
+        <w:t>python3 generate_titles_batch.py prepare --input tasks_export.csv</w:t>
+      </w:r>
+    </w:p>
+    <w:p>
+      <w:r>
+        <w:t>python3 generate_titles_batch.py submit</w:t>
+      </w:r>
+    </w:p>
+    <w:p>
+      <w:r>
+        <w:t>python3 generate_titles_batch.py status</w:t>
+      </w:r>
+    </w:p>
+    <w:p>
+      <w:r>
+        <w:t>python3 generate_titles_batch.py download --output tasks_with_titles.csv</w:t>
       </w:r>
     </w:p>
     <w:sectPr>

</xml_diff>